<commit_message>
#1: updated previous and new issues
</commit_message>
<xml_diff>
--- a/docs/issues_20220412/display_issue1_fix_20220412a.docx
+++ b/docs/issues_20220412/display_issue1_fix_20220412a.docx
@@ -41,7 +41,6 @@
           <w:szCs w:val="28"/>
         </w:rPr>
       </w:pPr>
-      <w:proofErr w:type="gramStart"/>
       <w:r>
         <w:rPr>
           <w:b/>
@@ -63,16 +62,8 @@
           <w:sz w:val="28"/>
           <w:szCs w:val="28"/>
         </w:rPr>
-        <w:t xml:space="preserve">To create a Menu </w:t>
-      </w:r>
-      <w:r>
-        <w:rPr>
-          <w:sz w:val="28"/>
-          <w:szCs w:val="28"/>
-        </w:rPr>
-        <w:t>which can perform various banking operation such as open account, close account and account management.</w:t>
-      </w:r>
-      <w:proofErr w:type="gramEnd"/>
+        <w:t>To create a Menu which can perform various banking operation such as open account, close account and account management.</w:t>
+      </w:r>
     </w:p>
     <w:p>
       <w:r>
@@ -393,23 +384,7 @@
           <w:sz w:val="28"/>
           <w:szCs w:val="28"/>
         </w:rPr>
-        <w:t xml:space="preserve">Instead of writing all account details in single text file, here we created a separate text file for each account and by using </w:t>
-      </w:r>
-      <w:proofErr w:type="gramStart"/>
-      <w:r>
-        <w:rPr>
-          <w:sz w:val="28"/>
-          <w:szCs w:val="28"/>
-        </w:rPr>
-        <w:t>it’s</w:t>
-      </w:r>
-      <w:proofErr w:type="gramEnd"/>
-      <w:r>
-        <w:rPr>
-          <w:sz w:val="28"/>
-          <w:szCs w:val="28"/>
-        </w:rPr>
-        <w:t xml:space="preserve"> unique number, we are accessing these files and their content.</w:t>
+        <w:t>Instead of writing all account details in single text file, here we created a separate text file for each account and by using it’s unique number, we are accessing these files and their content.</w:t>
       </w:r>
     </w:p>
     <w:p>
@@ -427,15 +402,57 @@
         </w:rPr>
         <w:t xml:space="preserve">Issue Log File: </w:t>
       </w:r>
+      <w:r>
+        <w:rPr>
+          <w:sz w:val="28"/>
+          <w:szCs w:val="28"/>
+        </w:rPr>
+        <w:t>display_issue1__fix_log1_20220412a.txt</w:t>
+      </w:r>
+    </w:p>
+    <w:p>
+      <w:pPr>
+        <w:rPr>
+          <w:b/>
+          <w:sz w:val="28"/>
+          <w:szCs w:val="28"/>
+        </w:rPr>
+      </w:pPr>
+      <w:r>
+        <w:rPr>
+          <w:b/>
+          <w:sz w:val="28"/>
+          <w:szCs w:val="28"/>
+        </w:rPr>
+        <w:t>Link Referred</w:t>
+      </w:r>
       <w:bookmarkStart w:id="0" w:name="_GoBack"/>
-      <w:r>
-        <w:rPr>
-          <w:sz w:val="28"/>
-          <w:szCs w:val="28"/>
-        </w:rPr>
-        <w:t>display_issue1__fix_log1_20220412a.txt</w:t>
-      </w:r>
       <w:bookmarkEnd w:id="0"/>
+      <w:r>
+        <w:rPr>
+          <w:b/>
+          <w:sz w:val="28"/>
+          <w:szCs w:val="28"/>
+        </w:rPr>
+        <w:t>:</w:t>
+      </w:r>
+    </w:p>
+    <w:p>
+      <w:pPr>
+        <w:rPr>
+          <w:b/>
+          <w:sz w:val="28"/>
+          <w:szCs w:val="28"/>
+        </w:rPr>
+      </w:pPr>
+      <w:hyperlink r:id="rId8" w:history="1">
+        <w:r>
+          <w:rPr>
+            <w:rStyle w:val="Hyperlink"/>
+          </w:rPr>
+          <w:t>Bank account deposit option using text file in C - Stack Overflow</w:t>
+        </w:r>
+      </w:hyperlink>
     </w:p>
     <w:sectPr>
       <w:pgSz w:w="12240" w:h="15840"/>
@@ -664,6 +681,18 @@
       <w:szCs w:val="16"/>
     </w:rPr>
   </w:style>
+  <w:style w:type="character" w:styleId="Hyperlink">
+    <w:name w:val="Hyperlink"/>
+    <w:basedOn w:val="DefaultParagraphFont"/>
+    <w:uiPriority w:val="99"/>
+    <w:semiHidden/>
+    <w:unhideWhenUsed/>
+    <w:rsid w:val="005E6079"/>
+    <w:rPr>
+      <w:color w:val="0000FF"/>
+      <w:u w:val="single"/>
+    </w:rPr>
+  </w:style>
 </w:styles>
 </file>
 
@@ -882,6 +911,18 @@
       <w:rFonts w:ascii="Tahoma" w:hAnsi="Tahoma" w:cs="Tahoma"/>
       <w:sz w:val="16"/>
       <w:szCs w:val="16"/>
+    </w:rPr>
+  </w:style>
+  <w:style w:type="character" w:styleId="Hyperlink">
+    <w:name w:val="Hyperlink"/>
+    <w:basedOn w:val="DefaultParagraphFont"/>
+    <w:uiPriority w:val="99"/>
+    <w:semiHidden/>
+    <w:unhideWhenUsed/>
+    <w:rsid w:val="005E6079"/>
+    <w:rPr>
+      <w:color w:val="0000FF"/>
+      <w:u w:val="single"/>
     </w:rPr>
   </w:style>
 </w:styles>

</xml_diff>